<commit_message>
Fix bankruptcy petition: IP status text, SRO block, typo and stability
</commit_message>
<xml_diff>
--- a/templates/petitions/bankruptcy_petition.docx
+++ b/templates/petitions/bankruptcy_petition.docx
@@ -320,21 +320,85 @@
       <w:r>
         <w:rPr>
           <w:rFonts w:cs="Times New Roman"/>
+          <w:bCs/>
+          <w:lang w:val="en-US" w:eastAsia="ru-RU"/>
+        </w:rPr>
+        <w:t>{{creditors_header_block}}</w:t>
+      </w:r>
+    </w:p>
+    <w:p>
+      <w:pPr>
+        <w:pStyle w:val="style4097"/>
+        <w:tabs>
+          <w:tab w:val="left" w:leader="none" w:pos="14115"/>
+        </w:tabs>
+        <w:ind w:left="4860" w:hanging="2535"/>
+        <w:jc w:val="right"/>
+        <w:rPr>
+          <w:rFonts w:cs="Times New Roman"/>
+          <w:bCs/>
+          <w:lang w:val="ru-RU" w:eastAsia="ru-RU"/>
+        </w:rPr>
+      </w:pPr>
+    </w:p>
+    <w:p>
+      <w:pPr>
+        <w:pStyle w:val="style4097"/>
+        <w:tabs>
+          <w:tab w:val="left" w:leader="none" w:pos="14115"/>
+        </w:tabs>
+        <w:ind w:left="4860" w:hanging="2535"/>
+        <w:jc w:val="right"/>
+        <w:rPr>
+          <w:rFonts w:cs="Times New Roman"/>
+          <w:bCs/>
+          <w:lang w:val="ru-RU" w:eastAsia="ru-RU"/>
+        </w:rPr>
+      </w:pPr>
+    </w:p>
+    <w:p>
+      <w:pPr>
+        <w:pStyle w:val="style4097"/>
+        <w:tabs>
+          <w:tab w:val="left" w:leader="none" w:pos="4365"/>
+        </w:tabs>
+        <w:ind w:left="-15"/>
+        <w:jc w:val="center"/>
+        <w:rPr>
+          <w:rFonts w:cs="Times New Roman"/>
+        </w:rPr>
+      </w:pPr>
+      <w:r>
+        <w:rPr>
+          <w:rFonts w:cs="Times New Roman"/>
           <w:b/>
           <w:bCs/>
           <w:lang w:val="ru-RU" w:eastAsia="ru-RU"/>
         </w:rPr>
-        <w:t>{{</w:t>
+        <w:t>З</w:t>
       </w:r>
       <w:r>
         <w:rPr>
           <w:rFonts w:cs="Times New Roman"/>
           <w:b/>
           <w:bCs/>
-          <w:lang w:val="en-US" w:eastAsia="ru-RU"/>
-        </w:rPr>
-        <w:t>creditors</w:t>
-      </w:r>
+          <w:lang w:val="ru-RU" w:eastAsia="ru-RU"/>
+        </w:rPr>
+        <w:t>АЯВЛЕНИЕ</w:t>
+      </w:r>
+    </w:p>
+    <w:p>
+      <w:pPr>
+        <w:pStyle w:val="style4097"/>
+        <w:tabs>
+          <w:tab w:val="left" w:leader="none" w:pos="4365"/>
+        </w:tabs>
+        <w:ind w:left="-15"/>
+        <w:jc w:val="center"/>
+        <w:rPr>
+          <w:rFonts w:cs="Times New Roman"/>
+        </w:rPr>
+      </w:pPr>
       <w:r>
         <w:rPr>
           <w:rFonts w:cs="Times New Roman"/>
@@ -342,16 +406,145 @@
           <w:bCs/>
           <w:lang w:val="ru-RU" w:eastAsia="ru-RU"/>
         </w:rPr>
-        <w:t>_</w:t>
+        <w:t>о признании гражданина несостоятельным (банкротом)</w:t>
+      </w:r>
+    </w:p>
+    <w:p>
+      <w:pPr>
+        <w:pStyle w:val="style4097"/>
+        <w:tabs>
+          <w:tab w:val="left" w:leader="none" w:pos="4365"/>
+        </w:tabs>
+        <w:ind w:left="-15"/>
+        <w:jc w:val="center"/>
+        <w:rPr>
+          <w:rFonts w:cs="Times New Roman"/>
+          <w:lang w:val="ru-RU" w:eastAsia="ru-RU"/>
+        </w:rPr>
+      </w:pPr>
+    </w:p>
+    <w:p>
+      <w:pPr>
+        <w:pStyle w:val="style4097"/>
+        <w:tabs>
+          <w:tab w:val="left" w:leader="none" w:pos="4365"/>
+        </w:tabs>
+        <w:ind w:left="-15" w:firstLine="705"/>
+        <w:jc w:val="both"/>
+        <w:rPr>
+          <w:rFonts w:cs="Times New Roman"/>
+          <w:lang w:val="ru-RU" w:eastAsia="ru-RU"/>
+        </w:rPr>
+      </w:pPr>
+      <w:r>
+        <w:rPr>
+          <w:rFonts w:cs="Times New Roman"/>
+        </w:rPr>
+        <w:t>{{debtor_last_name_initials}}, {{debtor_birth_date}} года рождения, {{debtor_having_word}} паспорт серия {{passport_series}} № {{passport_number}}, выдан {{passport_issued_by}} {{passport_date}}, код подразделения {{passport_code}}, {{debtor_registered_word}} и {{debtor_living_word}} по адресу: {{debtor_address}},</w:t>
+      </w:r>
+      <w:r>
+        <w:rPr>
+          <w:rFonts w:cs="Times New Roman"/>
+          <w:lang w:val="ru-RU" w:eastAsia="ru-RU"/>
+        </w:rPr>
+        <w:t xml:space="preserve"> поставлен на учет в налоговом органе с присвоением </w:t>
+      </w:r>
+      <w:r>
+        <w:rPr>
+          <w:rFonts w:cs="Times New Roman"/>
+          <w:lang w:val="ru-RU" w:eastAsia="ru-RU"/>
+        </w:rPr>
+        <w:t>ИНН/СНИЛС:</w:t>
+      </w:r>
+      <w:r>
+        <w:rPr>
+          <w:rFonts w:cs="Times New Roman"/>
+        </w:rPr>
+        <w:t xml:space="preserve"> </w:t>
+      </w:r>
+      <w:r>
+        <w:rPr>
+          <w:rFonts w:cs="Times New Roman"/>
+        </w:rPr>
+        <w:t>{{debtor_inn}}</w:t>
+      </w:r>
+      <w:r>
+        <w:rPr>
+          <w:rFonts w:cs="Times New Roman"/>
+          <w:lang w:val="ru-RU"/>
+        </w:rPr>
+        <w:t xml:space="preserve">, </w:t>
+      </w:r>
+      <w:r>
+        <w:rPr>
+          <w:rFonts w:cs="Times New Roman"/>
+        </w:rPr>
+        <w:t>{{debtor_snils}}</w:t>
+      </w:r>
+      <w:r>
+        <w:rPr>
+          <w:rFonts w:cs="Times New Roman"/>
+          <w:lang w:val="ru-RU"/>
+        </w:rPr>
+        <w:t>.</w:t>
+      </w:r>
+    </w:p>
+    <w:p>
+      <w:pPr>
+        <w:pStyle w:val="style4097"/>
+        <w:tabs>
+          <w:tab w:val="left" w:leader="none" w:pos="4365"/>
+        </w:tabs>
+        <w:ind w:left="-15" w:firstLine="705"/>
+        <w:jc w:val="both"/>
+        <w:rPr>
+          <w:rFonts w:cs="Times New Roman"/>
+        </w:rPr>
+      </w:pPr>
+      <w:r>
+        <w:rPr>
+          <w:rFonts w:cs="Times New Roman"/>
+        </w:rPr>
+        <w:t>{{debtor_last_name_initials}} {{ip_status_text}}</w:t>
+      </w:r>
+      <w:r>
+        <w:rPr>
+          <w:rFonts w:cs="Times New Roman"/>
+          <w:lang w:val="en-US"/>
+        </w:rPr>
+        <w:t>.</w:t>
+      </w:r>
+    </w:p>
+    <w:p>
+      <w:pPr>
+        <w:pStyle w:val="style4097"/>
+        <w:tabs>
+          <w:tab w:val="left" w:leader="none" w:pos="4365"/>
+        </w:tabs>
+        <w:ind w:firstLine="964"/>
+        <w:jc w:val="both"/>
+        <w:rPr>
+          <w:rFonts w:cs="Times New Roman"/>
+          <w:b/>
+          <w:lang w:val="ru-RU" w:eastAsia="ru-RU"/>
+        </w:rPr>
+      </w:pPr>
+      <w:r>
+        <w:rPr>
+          <w:rFonts w:cs="Times New Roman"/>
+          <w:b/>
+          <w:lang w:val="ru-RU" w:eastAsia="ru-RU"/>
+        </w:rPr>
+        <w:t>В настоящее время общий размер кредиторской задолженности составляет</w:t>
       </w:r>
       <w:r>
         <w:rPr>
           <w:rFonts w:cs="Times New Roman"/>
           <w:b/>
           <w:bCs/>
-          <w:lang w:val="en-US" w:eastAsia="ru-RU"/>
-        </w:rPr>
-        <w:t>header</w:t>
+          <w:lang w:val="ru-RU" w:eastAsia="ru-RU"/>
+        </w:rPr>
+        <w:t xml:space="preserve"> </w:t>
       </w:r>
       <w:r>
         <w:rPr>
@@ -360,53 +553,40 @@
           <w:bCs/>
           <w:lang w:val="ru-RU" w:eastAsia="ru-RU"/>
         </w:rPr>
-        <w:t>_</w:t>
+        <w:t>{{total_debt_rubles}} руб. {{total_debt_kopeks}} коп.</w:t>
       </w:r>
       <w:r>
         <w:rPr>
           <w:rFonts w:cs="Times New Roman"/>
           <w:b/>
           <w:bCs/>
-          <w:lang w:val="en-US" w:eastAsia="ru-RU"/>
-        </w:rPr>
-        <w:t>block</w:t>
-      </w:r>
-      <w:r>
+          <w:lang w:val="ru-RU" w:eastAsia="ru-RU"/>
+        </w:rPr>
+        <w:t xml:space="preserve"> </w:t>
+      </w:r>
+      <w:r>
+        <w:rPr>
+          <w:rFonts w:cs="Times New Roman"/>
+          <w:b/>
+          <w:lang w:val="ru-RU" w:eastAsia="ru-RU"/>
+        </w:rPr>
+        <w:t>включает в себя:</w:t>
+      </w:r>
+    </w:p>
+    <w:p>
+      <w:pPr>
+        <w:pStyle w:val="style4097"/>
+        <w:tabs>
+          <w:tab w:val="left" w:leader="none" w:pos="4365"/>
+        </w:tabs>
+        <w:ind w:firstLine="964"/>
+        <w:jc w:val="both"/>
         <w:rPr>
           <w:rFonts w:cs="Times New Roman"/>
           <w:b/>
           <w:bCs/>
           <w:lang w:val="ru-RU" w:eastAsia="ru-RU"/>
         </w:rPr>
-        <w:t>}}</w:t>
-      </w:r>
-    </w:p>
-    <w:p>
-      <w:pPr>
-        <w:pStyle w:val="style4097"/>
-        <w:tabs>
-          <w:tab w:val="left" w:leader="none" w:pos="14115"/>
-        </w:tabs>
-        <w:ind w:left="4860" w:hanging="2535"/>
-        <w:jc w:val="right"/>
-        <w:rPr>
-          <w:rFonts w:cs="Times New Roman"/>
-          <w:bCs/>
-          <w:lang w:val="ru-RU" w:eastAsia="ru-RU"/>
-        </w:rPr>
-      </w:pPr>
-    </w:p>
-    <w:p>
-      <w:pPr>
-        <w:pStyle w:val="style4097"/>
-        <w:tabs>
-          <w:tab w:val="left" w:leader="none" w:pos="4365"/>
-        </w:tabs>
-        <w:ind w:left="-15"/>
-        <w:jc w:val="center"/>
-        <w:rPr>
-          <w:rFonts w:cs="Times New Roman"/>
-        </w:rPr>
       </w:pPr>
       <w:r>
         <w:rPr>
@@ -415,275 +595,6 @@
           <w:bCs/>
           <w:lang w:val="ru-RU" w:eastAsia="ru-RU"/>
         </w:rPr>
-        <w:t>З</w:t>
-      </w:r>
-      <w:r>
-        <w:rPr>
-          <w:rFonts w:cs="Times New Roman"/>
-          <w:b/>
-          <w:bCs/>
-          <w:lang w:val="ru-RU" w:eastAsia="ru-RU"/>
-        </w:rPr>
-        <w:t>АЯВЛЕНИЕ</w:t>
-      </w:r>
-    </w:p>
-    <w:p>
-      <w:pPr>
-        <w:pStyle w:val="style4097"/>
-        <w:tabs>
-          <w:tab w:val="left" w:leader="none" w:pos="4365"/>
-        </w:tabs>
-        <w:ind w:left="-15"/>
-        <w:jc w:val="center"/>
-        <w:rPr>
-          <w:rFonts w:cs="Times New Roman"/>
-        </w:rPr>
-      </w:pPr>
-      <w:r>
-        <w:rPr>
-          <w:rFonts w:cs="Times New Roman"/>
-          <w:b/>
-          <w:bCs/>
-          <w:lang w:val="ru-RU" w:eastAsia="ru-RU"/>
-        </w:rPr>
-        <w:t>о признании гражданина несостоятельным (банкротом)</w:t>
-      </w:r>
-    </w:p>
-    <w:p>
-      <w:pPr>
-        <w:pStyle w:val="style4097"/>
-        <w:tabs>
-          <w:tab w:val="left" w:leader="none" w:pos="4365"/>
-        </w:tabs>
-        <w:ind w:left="-15"/>
-        <w:jc w:val="center"/>
-        <w:rPr>
-          <w:rFonts w:cs="Times New Roman"/>
-          <w:lang w:val="ru-RU" w:eastAsia="ru-RU"/>
-        </w:rPr>
-      </w:pPr>
-    </w:p>
-    <w:p>
-      <w:pPr>
-        <w:pStyle w:val="style4097"/>
-        <w:tabs>
-          <w:tab w:val="left" w:leader="none" w:pos="4365"/>
-        </w:tabs>
-        <w:ind w:left="-15" w:firstLine="705"/>
-        <w:jc w:val="both"/>
-        <w:rPr>
-          <w:rFonts w:cs="Times New Roman"/>
-          <w:lang w:val="ru-RU" w:eastAsia="ru-RU"/>
-        </w:rPr>
-      </w:pPr>
-      <w:r>
-        <w:rPr>
-          <w:rFonts w:cs="Times New Roman"/>
-        </w:rPr>
-        <w:t>{{debtor_last_name_initials}}, {{debtor_birth_date}} года рождения, {{debtor_having_word}} паспорт серия {{passport_series}} № {{passport_number}}, выдан {{passport_issued_by}} {{passport_date}}, код подразделения {{passport_code}}, {{debtor_registered_word}} и {{debtor_living_word}} по адресу: {{debtor_address}},</w:t>
-      </w:r>
-      <w:r>
-        <w:rPr>
-          <w:rFonts w:cs="Times New Roman"/>
-          <w:lang w:val="ru-RU" w:eastAsia="ru-RU"/>
-        </w:rPr>
-        <w:t>,</w:t>
-      </w:r>
-      <w:r>
-        <w:rPr>
-          <w:rFonts w:cs="Times New Roman"/>
-          <w:lang w:val="ru-RU" w:eastAsia="ru-RU"/>
-        </w:rPr>
-        <w:t xml:space="preserve"> поставлен на учет в налоговом органе с присвоением </w:t>
-      </w:r>
-      <w:r>
-        <w:rPr>
-          <w:rFonts w:cs="Times New Roman"/>
-          <w:lang w:val="ru-RU" w:eastAsia="ru-RU"/>
-        </w:rPr>
-        <w:t>ИНН/СНИЛС:</w:t>
-      </w:r>
-      <w:r>
-        <w:rPr>
-          <w:rFonts w:cs="Times New Roman"/>
-        </w:rPr>
-        <w:t xml:space="preserve"> </w:t>
-      </w:r>
-      <w:r>
-        <w:rPr>
-          <w:rFonts w:cs="Times New Roman"/>
-        </w:rPr>
-        <w:t>{{debtor_inn}}</w:t>
-      </w:r>
-      <w:r>
-        <w:rPr>
-          <w:rFonts w:cs="Times New Roman"/>
-          <w:lang w:val="ru-RU"/>
-        </w:rPr>
-        <w:t xml:space="preserve">, </w:t>
-      </w:r>
-      <w:r>
-        <w:rPr>
-          <w:rFonts w:cs="Times New Roman"/>
-        </w:rPr>
-        <w:t>{{debtor_snils}}</w:t>
-      </w:r>
-      <w:r>
-        <w:rPr>
-          <w:rFonts w:cs="Times New Roman"/>
-          <w:lang w:val="ru-RU"/>
-        </w:rPr>
-        <w:t>.</w:t>
-      </w:r>
-    </w:p>
-    <w:p>
-      <w:pPr>
-        <w:pStyle w:val="style4097"/>
-        <w:tabs>
-          <w:tab w:val="left" w:leader="none" w:pos="4365"/>
-        </w:tabs>
-        <w:ind w:left="-15" w:firstLine="705"/>
-        <w:jc w:val="both"/>
-        <w:rPr>
-          <w:rFonts w:cs="Times New Roman"/>
-        </w:rPr>
-      </w:pPr>
-      <w:r>
-        <w:rPr>
-          <w:rFonts w:cs="Times New Roman"/>
-        </w:rPr>
-        <w:t>{{debtor_last_name_initials}} {{debtor_not_registered_word}} в качестве индивидуального предпринимателя</w:t>
-      </w:r>
-      <w:r>
-        <w:rPr>
-          <w:rFonts w:cs="Times New Roman"/>
-          <w:lang w:val="ru-RU" w:eastAsia="ru-RU"/>
-        </w:rPr>
-        <w:t>, что</w:t>
-      </w:r>
-      <w:r>
-        <w:rPr>
-          <w:rFonts w:cs="Times New Roman"/>
-          <w:lang w:val="ru-RU" w:eastAsia="ru-RU"/>
-        </w:rPr>
-        <w:t xml:space="preserve"> подтверждается справкой № </w:t>
-      </w:r>
-      <w:r>
-        <w:rPr>
-          <w:rFonts w:cs="Times New Roman"/>
-          <w:lang w:val="ru-RU" w:eastAsia="ru-RU"/>
-        </w:rPr>
-        <w:t>{{certificate_number}}</w:t>
-      </w:r>
-      <w:r>
-        <w:rPr>
-          <w:rFonts w:cs="Times New Roman"/>
-          <w:lang w:val="ru-RU" w:eastAsia="ru-RU"/>
-        </w:rPr>
-        <w:t xml:space="preserve"> </w:t>
-      </w:r>
-      <w:r>
-        <w:rPr>
-          <w:rFonts w:cs="Times New Roman"/>
-          <w:lang w:val="ru-RU" w:eastAsia="ru-RU"/>
-        </w:rPr>
-        <w:t xml:space="preserve">от </w:t>
-      </w:r>
-      <w:r>
-        <w:rPr>
-          <w:rFonts w:cs="Times New Roman"/>
-          <w:lang w:val="ru-RU" w:eastAsia="ru-RU"/>
-        </w:rPr>
-        <w:t xml:space="preserve">{{certificate_date}} </w:t>
-      </w:r>
-      <w:r>
-        <w:rPr>
-          <w:rFonts w:cs="Times New Roman"/>
-          <w:lang w:val="ru-RU" w:eastAsia="ru-RU"/>
-        </w:rPr>
-        <w:t>года.</w:t>
-      </w:r>
-    </w:p>
-    <w:p>
-      <w:pPr>
-        <w:pStyle w:val="style4097"/>
-        <w:tabs>
-          <w:tab w:val="left" w:leader="none" w:pos="4365"/>
-        </w:tabs>
-        <w:ind w:firstLine="964"/>
-        <w:jc w:val="both"/>
-        <w:rPr>
-          <w:rFonts w:cs="Times New Roman"/>
-          <w:b/>
-          <w:lang w:val="ru-RU" w:eastAsia="ru-RU"/>
-        </w:rPr>
-      </w:pPr>
-      <w:r>
-        <w:rPr>
-          <w:rFonts w:cs="Times New Roman"/>
-          <w:b/>
-          <w:lang w:val="ru-RU" w:eastAsia="ru-RU"/>
-        </w:rPr>
-        <w:t>В настоящее время общий размер кредиторской задолженности составляет</w:t>
-      </w:r>
-      <w:r>
-        <w:rPr>
-          <w:rFonts w:cs="Times New Roman"/>
-          <w:b/>
-          <w:bCs/>
-          <w:lang w:val="ru-RU" w:eastAsia="ru-RU"/>
-        </w:rPr>
-        <w:t xml:space="preserve"> </w:t>
-      </w:r>
-      <w:r>
-        <w:rPr>
-          <w:rFonts w:cs="Times New Roman"/>
-          <w:b/>
-          <w:bCs/>
-          <w:lang w:val="ru-RU" w:eastAsia="ru-RU"/>
-        </w:rPr>
-        <w:t>{{total_debt_rubles}} руб. {{total_debt_kopeks}} коп.</w:t>
-      </w:r>
-      <w:r>
-        <w:rPr>
-          <w:rFonts w:cs="Times New Roman"/>
-          <w:b/>
-          <w:bCs/>
-          <w:lang w:val="ru-RU" w:eastAsia="ru-RU"/>
-        </w:rPr>
-        <w:t xml:space="preserve"> </w:t>
-      </w:r>
-      <w:r>
-        <w:rPr>
-          <w:rFonts w:cs="Times New Roman"/>
-          <w:b/>
-          <w:lang w:val="ru-RU" w:eastAsia="ru-RU"/>
-        </w:rPr>
-        <w:t>включает в себя:</w:t>
-      </w:r>
-    </w:p>
-    <w:p>
-      <w:pPr>
-        <w:pStyle w:val="style4097"/>
-        <w:tabs>
-          <w:tab w:val="left" w:leader="none" w:pos="4365"/>
-        </w:tabs>
-        <w:ind w:firstLine="964"/>
-        <w:jc w:val="both"/>
-        <w:rPr>
-          <w:rFonts w:cs="Times New Roman"/>
-          <w:b/>
-          <w:bCs/>
-          <w:lang w:val="ru-RU" w:eastAsia="ru-RU"/>
-        </w:rPr>
-      </w:pPr>
-      <w:r>
-        <w:rPr>
-          <w:rFonts w:cs="Times New Roman"/>
-          <w:b/>
-          <w:bCs/>
-          <w:lang w:val="ru-RU" w:eastAsia="ru-RU"/>
-        </w:rPr>
         <w:t>{{creditors_block}}</w:t>
       </w:r>
     </w:p>
@@ -1425,7 +1336,7 @@
         <w:rPr>
           <w:rFonts w:cs="Times New Roman"/>
         </w:rPr>
-        <w:t>В соответствии с со ст. 213.3 ФЗ «О несостоятельности (банкротстве)» Правом на обращение в арбитражный суд с заявлением о признании гражданина банкротом обладают гражданин, конкурсный кредитор, уполномоченный орган. Заявление о признании гражданина банкротом принимается Арбитражным судом при условии, что требования к гражданину составляют не менее чем пятьсот тысяч рублей, и указные требования не исполнены в течение трех месяцев с даты, когда они должны быть исполнены, если иное не предусмотрено настоящим Федеральным законом.</w:t>
+        <w:t>В соответствии со ст. 213.3 ФЗ «О несостоятельности (банкротстве)» Правом на обращение в арбитражный суд с заявлением о признании гражданина банкротом обладают гражданин, конкурсный кредитор, уполномоченный орган. Заявление о признании гражданина банкротом принимается Арбитражным судом при условии, что требования к гражданину составляют не менее чем пятьсот тысяч рублей, и указные требования не исполнены в течение трех месяцев с даты, когда они должны быть исполнены, если иное не предусмотрено настоящим Федеральным законом.</w:t>
       </w:r>
     </w:p>
     <w:p>

</xml_diff>